<commit_message>
use "LOT V6 OCCUPATION NAME" in Q7
</commit_message>
<xml_diff>
--- a/lab06_yanyang_he.docx
+++ b/lab06_yanyang_he.docx
@@ -689,43 +689,7 @@
         <w:rPr>
           <w:rStyle w:val="VerbatimChar"/>
         </w:rPr>
-        <w:t xml:space="preserve">Setting default log level to "WARN".</w:t>
-      </w:r>
-      <w:r>
-        <w:br/>
-      </w:r>
-      <w:r>
-        <w:rPr>
-          <w:rStyle w:val="VerbatimChar"/>
-        </w:rPr>
-        <w:t xml:space="preserve">To adjust logging level use sc.setLogLevel(newLevel). For SparkR, use setLogLevel(newLevel).</w:t>
-      </w:r>
-      <w:r>
-        <w:br/>
-      </w:r>
-      <w:r>
-        <w:rPr>
-          <w:rStyle w:val="VerbatimChar"/>
-        </w:rPr>
-        <w:t xml:space="preserve">25/03/24 09:17:58 WARN NativeCodeLoader: Unable to load native-hadoop library for your platform... using builtin-java classes where applicable</w:t>
-      </w:r>
-      <w:r>
-        <w:br/>
-      </w:r>
-      <w:r>
-        <w:rPr>
-          <w:rStyle w:val="VerbatimChar"/>
-        </w:rPr>
-        <w:t xml:space="preserve">                                                                                25/03/24 09:18:06 WARN SparkStringUtils: Truncated the string representation of a plan since it was too large. This behavior can be adjusted by setting 'spark.sql.debug.maxToStringFields'.</w:t>
-      </w:r>
-      <w:r>
-        <w:br/>
-      </w:r>
-      <w:r>
-        <w:rPr>
-          <w:rStyle w:val="VerbatimChar"/>
-        </w:rPr>
-        <w:t xml:space="preserve">                                                                                </w:t>
+        <w:t xml:space="preserve">Setting default log level to "</w:t>
       </w:r>
     </w:p>
     <w:p>
@@ -2803,17 +2767,6 @@
           <w:rStyle w:val="NormalTok"/>
         </w:rPr>
         <w:t xml:space="preserve">)</w:t>
-      </w:r>
-    </w:p>
-    <w:p>
-      <w:pPr>
-        <w:pStyle w:val="SourceCode"/>
-      </w:pPr>
-      <w:r>
-        <w:rPr>
-          <w:rStyle w:val="VerbatimChar"/>
-        </w:rPr>
-        <w:t xml:space="preserve">                                                                                </w:t>
       </w:r>
     </w:p>
     <w:p>
@@ -3637,17 +3590,6 @@
     </w:p>
     <w:p>
       <w:pPr>
-        <w:pStyle w:val="SourceCode"/>
-      </w:pPr>
-      <w:r>
-        <w:rPr>
-          <w:rStyle w:val="VerbatimChar"/>
-        </w:rPr>
-        <w:t xml:space="preserve">                                                                                </w:t>
-      </w:r>
-    </w:p>
-    <w:p>
-      <w:pPr>
         <w:pStyle w:val="CaptionedFigure"/>
       </w:pPr>
       <w:r>
@@ -4447,17 +4389,6 @@
     </w:p>
     <w:p>
       <w:pPr>
-        <w:pStyle w:val="SourceCode"/>
-      </w:pPr>
-      <w:r>
-        <w:rPr>
-          <w:rStyle w:val="VerbatimChar"/>
-        </w:rPr>
-        <w:t xml:space="preserve">                                                                                </w:t>
-      </w:r>
-    </w:p>
-    <w:p>
-      <w:pPr>
         <w:pStyle w:val="CaptionedFigure"/>
       </w:pPr>
       <w:r>
@@ -5327,17 +5258,6 @@
     </w:p>
     <w:p>
       <w:pPr>
-        <w:pStyle w:val="SourceCode"/>
-      </w:pPr>
-      <w:r>
-        <w:rPr>
-          <w:rStyle w:val="VerbatimChar"/>
-        </w:rPr>
-        <w:t xml:space="preserve">                                                                                </w:t>
-      </w:r>
-    </w:p>
-    <w:p>
-      <w:pPr>
         <w:pStyle w:val="CaptionedFigure"/>
       </w:pPr>
       <w:r>
@@ -6110,17 +6030,6 @@
     </w:p>
     <w:p>
       <w:pPr>
-        <w:pStyle w:val="SourceCode"/>
-      </w:pPr>
-      <w:r>
-        <w:rPr>
-          <w:rStyle w:val="VerbatimChar"/>
-        </w:rPr>
-        <w:t xml:space="preserve">                                                                                </w:t>
-      </w:r>
-    </w:p>
-    <w:p>
-      <w:pPr>
         <w:pStyle w:val="CaptionedFigure"/>
       </w:pPr>
       <w:r>
@@ -6533,7 +6442,7 @@
         <w:rPr>
           <w:rStyle w:val="StringTok"/>
         </w:rPr>
-        <w:t xml:space="preserve">"NAICS_2022_2"</w:t>
+        <w:t xml:space="preserve">"NAICS2_NAME"</w:t>
       </w:r>
       <w:r>
         <w:rPr>
@@ -6722,7 +6631,7 @@
         <w:rPr>
           <w:rStyle w:val="StringTok"/>
         </w:rPr>
-        <w:t xml:space="preserve">"NAICS_2022_2"</w:t>
+        <w:t xml:space="preserve">"NAICS2_NAME"</w:t>
       </w:r>
       <w:r>
         <w:rPr>
@@ -6800,7 +6709,7 @@
         <w:rPr>
           <w:rStyle w:val="StringTok"/>
         </w:rPr>
-        <w:t xml:space="preserve">'NAICS_2022_2'</w:t>
+        <w:t xml:space="preserve">'NAICS2_NAME'</w:t>
       </w:r>
       <w:r>
         <w:rPr>
@@ -6875,7 +6784,7 @@
         <w:rPr>
           <w:rStyle w:val="StringTok"/>
         </w:rPr>
-        <w:t xml:space="preserve">'NAICS_2022_2'</w:t>
+        <w:t xml:space="preserve">'NAICS2_NAME'</w:t>
       </w:r>
       <w:r>
         <w:rPr>
@@ -6950,17 +6859,6 @@
       </w:pPr>
       <w:r>
         <w:rPr>
-          <w:rStyle w:val="VerbatimChar"/>
-        </w:rPr>
-        <w:t xml:space="preserve">                                                                                </w:t>
-      </w:r>
-    </w:p>
-    <w:p>
-      <w:pPr>
-        <w:pStyle w:val="SourceCode"/>
-      </w:pPr>
-      <w:r>
-        <w:rPr>
           <w:rStyle w:val="CommentTok"/>
         </w:rPr>
         <w:t xml:space="preserve"># Your code for 6th question here</w:t>
@@ -6996,7 +6894,7 @@
         <w:rPr>
           <w:rStyle w:val="StringTok"/>
         </w:rPr>
-        <w:t xml:space="preserve">"NAICS_2022_2"</w:t>
+        <w:t xml:space="preserve">"NAICS2_NAME"</w:t>
       </w:r>
       <w:r>
         <w:rPr>
@@ -7158,7 +7056,7 @@
         <w:rPr>
           <w:rStyle w:val="StringTok"/>
         </w:rPr>
-        <w:t xml:space="preserve">"NAICS_2022_2"</w:t>
+        <w:t xml:space="preserve">"NAICS2_NAME"</w:t>
       </w:r>
       <w:r>
         <w:rPr>
@@ -7431,7 +7329,7 @@
         <w:pStyle w:val="Compact"/>
       </w:pPr>
       <w:r>
-        <w:t xml:space="preserve">Communications is almost always the most needed skill in every industry, showing the importance of soft-skills</w:t>
+        <w:t xml:space="preserve">Management and Communications are the most needed skill in every industry, showing the importance of soft-skills</w:t>
       </w:r>
     </w:p>
     <w:p>
@@ -7689,6 +7587,77 @@
     </w:p>
     <w:p>
       <w:pPr>
+        <w:pStyle w:val="FirstParagraph"/>
+      </w:pPr>
+      <w:r>
+        <w:rPr>
+          <w:bCs/>
+          <w:b/>
+        </w:rPr>
+        <w:t xml:space="preserve">Correction:</w:t>
+      </w:r>
+      <w:r>
+        <w:t xml:space="preserve"> </w:t>
+      </w:r>
+      <w:r>
+        <w:t xml:space="preserve">For Question 7, the ONET_NAME has only one possible value, Business Intelligence Analysts. This means the result bubble chart contains only one bubble. - you can use the columns -</w:t>
+      </w:r>
+      <w:r>
+        <w:t xml:space="preserve"> </w:t>
+      </w:r>
+      <w:r>
+        <w:t xml:space="preserve">“</w:t>
+      </w:r>
+      <w:r>
+        <w:t xml:space="preserve">SALARY_FROM</w:t>
+      </w:r>
+      <w:r>
+        <w:t xml:space="preserve">”</w:t>
+      </w:r>
+      <w:r>
+        <w:t xml:space="preserve">,</w:t>
+      </w:r>
+      <w:r>
+        <w:t xml:space="preserve"> </w:t>
+      </w:r>
+      <w:r>
+        <w:t xml:space="preserve">“</w:t>
+      </w:r>
+      <w:r>
+        <w:t xml:space="preserve">SALARY_TO</w:t>
+      </w:r>
+      <w:r>
+        <w:t xml:space="preserve">”</w:t>
+      </w:r>
+      <w:r>
+        <w:t xml:space="preserve">,</w:t>
+      </w:r>
+      <w:r>
+        <w:t xml:space="preserve"> </w:t>
+      </w:r>
+      <w:r>
+        <w:t xml:space="preserve">“</w:t>
+      </w:r>
+      <w:r>
+        <w:t xml:space="preserve">LOT_V6_OCCUPATION_NAME</w:t>
+      </w:r>
+      <w:r>
+        <w:t xml:space="preserve">”</w:t>
+      </w:r>
+      <w:r>
+        <w:t xml:space="preserve">, Average_Salary”</w:t>
+      </w:r>
+    </w:p>
+    <w:p>
+      <w:pPr>
+        <w:pStyle w:val="BodyText"/>
+      </w:pPr>
+      <w:r>
+        <w:t xml:space="preserve">from Prof. Nakul Padalkar</w:t>
+      </w:r>
+    </w:p>
+    <w:p>
+      <w:pPr>
         <w:pStyle w:val="SourceCode"/>
       </w:pPr>
       <w:r>
@@ -7722,52 +7691,298 @@
         <w:rPr>
           <w:rStyle w:val="NormalTok"/>
         </w:rPr>
-        <w:t xml:space="preserve"> median, </w:t>
+        <w:t xml:space="preserve"> median, count, col, when</w:t>
+      </w:r>
+      <w:r>
+        <w:br/>
+      </w:r>
+      <w:r>
+        <w:br/>
+      </w:r>
+      <w:r>
+        <w:rPr>
+          <w:rStyle w:val="NormalTok"/>
+        </w:rPr>
+        <w:t xml:space="preserve">pdf </w:t>
+      </w:r>
+      <w:r>
+        <w:rPr>
+          <w:rStyle w:val="OperatorTok"/>
+        </w:rPr>
+        <w:t xml:space="preserve">=</w:t>
+      </w:r>
+      <w:r>
+        <w:rPr>
+          <w:rStyle w:val="NormalTok"/>
+        </w:rPr>
+        <w:t xml:space="preserve"> df.select(</w:t>
+      </w:r>
+      <w:r>
+        <w:rPr>
+          <w:rStyle w:val="StringTok"/>
+        </w:rPr>
+        <w:t xml:space="preserve">"LOT_V6_OCCUPATION_NAME"</w:t>
+      </w:r>
+      <w:r>
+        <w:rPr>
+          <w:rStyle w:val="NormalTok"/>
+        </w:rPr>
+        <w:t xml:space="preserve">, </w:t>
+      </w:r>
+      <w:r>
+        <w:rPr>
+          <w:rStyle w:val="StringTok"/>
+        </w:rPr>
+        <w:t xml:space="preserve">"SALARY"</w:t>
+      </w:r>
+      <w:r>
+        <w:rPr>
+          <w:rStyle w:val="NormalTok"/>
+        </w:rPr>
+        <w:t xml:space="preserve">, </w:t>
+      </w:r>
+      <w:r>
+        <w:rPr>
+          <w:rStyle w:val="StringTok"/>
+        </w:rPr>
+        <w:t xml:space="preserve">"SALARY_FROM"</w:t>
+      </w:r>
+      <w:r>
+        <w:rPr>
+          <w:rStyle w:val="NormalTok"/>
+        </w:rPr>
+        <w:t xml:space="preserve">, </w:t>
+      </w:r>
+      <w:r>
+        <w:rPr>
+          <w:rStyle w:val="StringTok"/>
+        </w:rPr>
+        <w:t xml:space="preserve">"SALARY_TO"</w:t>
+      </w:r>
+      <w:r>
+        <w:rPr>
+          <w:rStyle w:val="NormalTok"/>
+        </w:rPr>
+        <w:t xml:space="preserve">)</w:t>
+      </w:r>
+      <w:r>
+        <w:rPr>
+          <w:rStyle w:val="OperatorTok"/>
+        </w:rPr>
+        <w:t xml:space="preserve">\</w:t>
+      </w:r>
+      <w:r>
+        <w:br/>
+      </w:r>
+      <w:r>
+        <w:rPr>
+          <w:rStyle w:val="NormalTok"/>
+        </w:rPr>
+        <w:t xml:space="preserve">        .withColumn(</w:t>
+      </w:r>
+      <w:r>
+        <w:rPr>
+          <w:rStyle w:val="StringTok"/>
+        </w:rPr>
+        <w:t xml:space="preserve">"SALARY"</w:t>
+      </w:r>
+      <w:r>
+        <w:rPr>
+          <w:rStyle w:val="NormalTok"/>
+        </w:rPr>
+        <w:t xml:space="preserve">,when(col(</w:t>
+      </w:r>
+      <w:r>
+        <w:rPr>
+          <w:rStyle w:val="StringTok"/>
+        </w:rPr>
+        <w:t xml:space="preserve">"SALARY"</w:t>
+      </w:r>
+      <w:r>
+        <w:rPr>
+          <w:rStyle w:val="NormalTok"/>
+        </w:rPr>
+        <w:t xml:space="preserve">).isNull(), (col(</w:t>
+      </w:r>
+      <w:r>
+        <w:rPr>
+          <w:rStyle w:val="StringTok"/>
+        </w:rPr>
+        <w:t xml:space="preserve">"SALARY_FROM"</w:t>
+      </w:r>
+      <w:r>
+        <w:rPr>
+          <w:rStyle w:val="NormalTok"/>
+        </w:rPr>
+        <w:t xml:space="preserve">)</w:t>
+      </w:r>
+      <w:r>
+        <w:rPr>
+          <w:rStyle w:val="OperatorTok"/>
+        </w:rPr>
+        <w:t xml:space="preserve">+</w:t>
+      </w:r>
+      <w:r>
+        <w:rPr>
+          <w:rStyle w:val="NormalTok"/>
+        </w:rPr>
+        <w:t xml:space="preserve">col(</w:t>
+      </w:r>
+      <w:r>
+        <w:rPr>
+          <w:rStyle w:val="StringTok"/>
+        </w:rPr>
+        <w:t xml:space="preserve">"SALARY_TO"</w:t>
+      </w:r>
+      <w:r>
+        <w:rPr>
+          <w:rStyle w:val="NormalTok"/>
+        </w:rPr>
+        <w:t xml:space="preserve">)) </w:t>
+      </w:r>
+      <w:r>
+        <w:rPr>
+          <w:rStyle w:val="OperatorTok"/>
+        </w:rPr>
+        <w:t xml:space="preserve">/</w:t>
+      </w:r>
+      <w:r>
+        <w:rPr>
+          <w:rStyle w:val="NormalTok"/>
+        </w:rPr>
+        <w:t xml:space="preserve"> </w:t>
+      </w:r>
+      <w:r>
+        <w:rPr>
+          <w:rStyle w:val="FloatTok"/>
+        </w:rPr>
+        <w:t xml:space="preserve">2.0</w:t>
+      </w:r>
+      <w:r>
+        <w:rPr>
+          <w:rStyle w:val="NormalTok"/>
+        </w:rPr>
+        <w:t xml:space="preserve">).otherwise(col(</w:t>
+      </w:r>
+      <w:r>
+        <w:rPr>
+          <w:rStyle w:val="StringTok"/>
+        </w:rPr>
+        <w:t xml:space="preserve">"SALARY"</w:t>
+      </w:r>
+      <w:r>
+        <w:rPr>
+          <w:rStyle w:val="NormalTok"/>
+        </w:rPr>
+        <w:t xml:space="preserve">)))</w:t>
+      </w:r>
+      <w:r>
+        <w:rPr>
+          <w:rStyle w:val="OperatorTok"/>
+        </w:rPr>
+        <w:t xml:space="preserve">\</w:t>
+      </w:r>
+      <w:r>
+        <w:br/>
+      </w:r>
+      <w:r>
+        <w:rPr>
+          <w:rStyle w:val="NormalTok"/>
+        </w:rPr>
+        <w:t xml:space="preserve">        .select(</w:t>
+      </w:r>
+      <w:r>
+        <w:rPr>
+          <w:rStyle w:val="StringTok"/>
+        </w:rPr>
+        <w:t xml:space="preserve">"LOT_V6_OCCUPATION_NAME"</w:t>
+      </w:r>
+      <w:r>
+        <w:rPr>
+          <w:rStyle w:val="NormalTok"/>
+        </w:rPr>
+        <w:t xml:space="preserve">, </w:t>
+      </w:r>
+      <w:r>
+        <w:rPr>
+          <w:rStyle w:val="StringTok"/>
+        </w:rPr>
+        <w:t xml:space="preserve">"SALARY"</w:t>
+      </w:r>
+      <w:r>
+        <w:rPr>
+          <w:rStyle w:val="NormalTok"/>
+        </w:rPr>
+        <w:t xml:space="preserve">)</w:t>
+      </w:r>
+      <w:r>
+        <w:rPr>
+          <w:rStyle w:val="OperatorTok"/>
+        </w:rPr>
+        <w:t xml:space="preserve">\</w:t>
+      </w:r>
+      <w:r>
+        <w:br/>
+      </w:r>
+      <w:r>
+        <w:rPr>
+          <w:rStyle w:val="NormalTok"/>
+        </w:rPr>
+        <w:t xml:space="preserve">        .</w:t>
       </w:r>
       <w:r>
         <w:rPr>
           <w:rStyle w:val="BuiltInTok"/>
         </w:rPr>
-        <w:t xml:space="preserve">max</w:t>
-      </w:r>
-      <w:r>
-        <w:rPr>
-          <w:rStyle w:val="NormalTok"/>
-        </w:rPr>
-        <w:t xml:space="preserve">, count</w:t>
-      </w:r>
-      <w:r>
-        <w:br/>
-      </w:r>
-      <w:r>
-        <w:rPr>
-          <w:rStyle w:val="NormalTok"/>
-        </w:rPr>
-        <w:t xml:space="preserve">pdf </w:t>
-      </w:r>
-      <w:r>
-        <w:rPr>
-          <w:rStyle w:val="OperatorTok"/>
-        </w:rPr>
-        <w:t xml:space="preserve">=</w:t>
-      </w:r>
-      <w:r>
-        <w:rPr>
-          <w:rStyle w:val="NormalTok"/>
-        </w:rPr>
-        <w:t xml:space="preserve"> df.select(</w:t>
-      </w:r>
-      <w:r>
-        <w:rPr>
-          <w:rStyle w:val="StringTok"/>
-        </w:rPr>
-        <w:t xml:space="preserve">"ONET_NAME"</w:t>
-      </w:r>
-      <w:r>
-        <w:rPr>
-          <w:rStyle w:val="NormalTok"/>
-        </w:rPr>
-        <w:t xml:space="preserve">, </w:t>
+        <w:t xml:space="preserve">filter</w:t>
+      </w:r>
+      <w:r>
+        <w:rPr>
+          <w:rStyle w:val="NormalTok"/>
+        </w:rPr>
+        <w:t xml:space="preserve">(df.SALARY.isNotNull())</w:t>
+      </w:r>
+      <w:r>
+        <w:rPr>
+          <w:rStyle w:val="OperatorTok"/>
+        </w:rPr>
+        <w:t xml:space="preserve">\</w:t>
+      </w:r>
+      <w:r>
+        <w:br/>
+      </w:r>
+      <w:r>
+        <w:rPr>
+          <w:rStyle w:val="NormalTok"/>
+        </w:rPr>
+        <w:t xml:space="preserve">        .groupBy(</w:t>
+      </w:r>
+      <w:r>
+        <w:rPr>
+          <w:rStyle w:val="StringTok"/>
+        </w:rPr>
+        <w:t xml:space="preserve">"LOT_V6_OCCUPATION_NAME"</w:t>
+      </w:r>
+      <w:r>
+        <w:rPr>
+          <w:rStyle w:val="NormalTok"/>
+        </w:rPr>
+        <w:t xml:space="preserve">)</w:t>
+      </w:r>
+      <w:r>
+        <w:rPr>
+          <w:rStyle w:val="OperatorTok"/>
+        </w:rPr>
+        <w:t xml:space="preserve">\</w:t>
+      </w:r>
+      <w:r>
+        <w:br/>
+      </w:r>
+      <w:r>
+        <w:rPr>
+          <w:rStyle w:val="NormalTok"/>
+        </w:rPr>
+        <w:t xml:space="preserve">        .agg(median(</w:t>
       </w:r>
       <w:r>
         <w:rPr>
@@ -7779,186 +7994,82 @@
         <w:rPr>
           <w:rStyle w:val="NormalTok"/>
         </w:rPr>
+        <w:t xml:space="preserve">).alias(</w:t>
+      </w:r>
+      <w:r>
+        <w:rPr>
+          <w:rStyle w:val="StringTok"/>
+        </w:rPr>
+        <w:t xml:space="preserve">"MEDIAN_SALARY"</w:t>
+      </w:r>
+      <w:r>
+        <w:rPr>
+          <w:rStyle w:val="NormalTok"/>
+        </w:rPr>
+        <w:t xml:space="preserve">), count(</w:t>
+      </w:r>
+      <w:r>
+        <w:rPr>
+          <w:rStyle w:val="StringTok"/>
+        </w:rPr>
+        <w:t xml:space="preserve">"*"</w:t>
+      </w:r>
+      <w:r>
+        <w:rPr>
+          <w:rStyle w:val="NormalTok"/>
+        </w:rPr>
+        <w:t xml:space="preserve">).alias(</w:t>
+      </w:r>
+      <w:r>
+        <w:rPr>
+          <w:rStyle w:val="StringTok"/>
+        </w:rPr>
+        <w:t xml:space="preserve">"JOB_COUNT"</w:t>
+      </w:r>
+      <w:r>
+        <w:rPr>
+          <w:rStyle w:val="NormalTok"/>
+        </w:rPr>
+        <w:t xml:space="preserve">))</w:t>
+      </w:r>
+      <w:r>
+        <w:rPr>
+          <w:rStyle w:val="OperatorTok"/>
+        </w:rPr>
+        <w:t xml:space="preserve">\</w:t>
+      </w:r>
+      <w:r>
+        <w:br/>
+      </w:r>
+      <w:r>
+        <w:rPr>
+          <w:rStyle w:val="NormalTok"/>
+        </w:rPr>
+        <w:t xml:space="preserve">        .toPandas()</w:t>
+      </w:r>
+      <w:r>
+        <w:br/>
+      </w:r>
+      <w:r>
+        <w:br/>
+      </w:r>
+      <w:r>
+        <w:rPr>
+          <w:rStyle w:val="NormalTok"/>
+        </w:rPr>
+        <w:t xml:space="preserve">pdf.head(</w:t>
+      </w:r>
+      <w:r>
+        <w:rPr>
+          <w:rStyle w:val="DecValTok"/>
+        </w:rPr>
+        <w:t xml:space="preserve">10</w:t>
+      </w:r>
+      <w:r>
+        <w:rPr>
+          <w:rStyle w:val="NormalTok"/>
+        </w:rPr>
         <w:t xml:space="preserve">)</w:t>
-      </w:r>
-      <w:r>
-        <w:rPr>
-          <w:rStyle w:val="OperatorTok"/>
-        </w:rPr>
-        <w:t xml:space="preserve">\</w:t>
-      </w:r>
-      <w:r>
-        <w:br/>
-      </w:r>
-      <w:r>
-        <w:rPr>
-          <w:rStyle w:val="NormalTok"/>
-        </w:rPr>
-        <w:t xml:space="preserve">        .groupBy(</w:t>
-      </w:r>
-      <w:r>
-        <w:rPr>
-          <w:rStyle w:val="StringTok"/>
-        </w:rPr>
-        <w:t xml:space="preserve">"ONET_NAME"</w:t>
-      </w:r>
-      <w:r>
-        <w:rPr>
-          <w:rStyle w:val="NormalTok"/>
-        </w:rPr>
-        <w:t xml:space="preserve">)</w:t>
-      </w:r>
-      <w:r>
-        <w:rPr>
-          <w:rStyle w:val="OperatorTok"/>
-        </w:rPr>
-        <w:t xml:space="preserve">\</w:t>
-      </w:r>
-      <w:r>
-        <w:br/>
-      </w:r>
-      <w:r>
-        <w:rPr>
-          <w:rStyle w:val="NormalTok"/>
-        </w:rPr>
-        <w:t xml:space="preserve">        .agg(median(</w:t>
-      </w:r>
-      <w:r>
-        <w:rPr>
-          <w:rStyle w:val="StringTok"/>
-        </w:rPr>
-        <w:t xml:space="preserve">"SALARY"</w:t>
-      </w:r>
-      <w:r>
-        <w:rPr>
-          <w:rStyle w:val="NormalTok"/>
-        </w:rPr>
-        <w:t xml:space="preserve">).alias(</w:t>
-      </w:r>
-      <w:r>
-        <w:rPr>
-          <w:rStyle w:val="StringTok"/>
-        </w:rPr>
-        <w:t xml:space="preserve">"MEDIAN_SALARY"</w:t>
-      </w:r>
-      <w:r>
-        <w:rPr>
-          <w:rStyle w:val="NormalTok"/>
-        </w:rPr>
-        <w:t xml:space="preserve">), count(</w:t>
-      </w:r>
-      <w:r>
-        <w:rPr>
-          <w:rStyle w:val="StringTok"/>
-        </w:rPr>
-        <w:t xml:space="preserve">"*"</w:t>
-      </w:r>
-      <w:r>
-        <w:rPr>
-          <w:rStyle w:val="NormalTok"/>
-        </w:rPr>
-        <w:t xml:space="preserve">).alias(</w:t>
-      </w:r>
-      <w:r>
-        <w:rPr>
-          <w:rStyle w:val="StringTok"/>
-        </w:rPr>
-        <w:t xml:space="preserve">"JOB_COUNT"</w:t>
-      </w:r>
-      <w:r>
-        <w:rPr>
-          <w:rStyle w:val="NormalTok"/>
-        </w:rPr>
-        <w:t xml:space="preserve">))</w:t>
-      </w:r>
-      <w:r>
-        <w:rPr>
-          <w:rStyle w:val="OperatorTok"/>
-        </w:rPr>
-        <w:t xml:space="preserve">\</w:t>
-      </w:r>
-      <w:r>
-        <w:br/>
-      </w:r>
-      <w:r>
-        <w:rPr>
-          <w:rStyle w:val="NormalTok"/>
-        </w:rPr>
-        <w:t xml:space="preserve">        .toPandas()</w:t>
-      </w:r>
-      <w:r>
-        <w:br/>
-      </w:r>
-      <w:r>
-        <w:br/>
-      </w:r>
-      <w:r>
-        <w:br/>
-      </w:r>
-      <w:r>
-        <w:rPr>
-          <w:rStyle w:val="CommentTok"/>
-        </w:rPr>
-        <w:t xml:space="preserve">'''</w:t>
-      </w:r>
-      <w:r>
-        <w:br/>
-      </w:r>
-      <w:r>
-        <w:rPr>
-          <w:rStyle w:val="CommentTok"/>
-        </w:rPr>
-        <w:t xml:space="preserve">this data is problematic,</w:t>
-      </w:r>
-      <w:r>
-        <w:br/>
-      </w:r>
-      <w:r>
-        <w:rPr>
-          <w:rStyle w:val="CommentTok"/>
-        </w:rPr>
-        <w:t xml:space="preserve">we only have data for one ONET_NAME (Business Intelligence Analysts)</w:t>
-      </w:r>
-      <w:r>
-        <w:br/>
-      </w:r>
-      <w:r>
-        <w:rPr>
-          <w:rStyle w:val="CommentTok"/>
-        </w:rPr>
-        <w:t xml:space="preserve">'''</w:t>
-      </w:r>
-      <w:r>
-        <w:br/>
-      </w:r>
-      <w:r>
-        <w:rPr>
-          <w:rStyle w:val="NormalTok"/>
-        </w:rPr>
-        <w:t xml:space="preserve">pdf.head(</w:t>
-      </w:r>
-      <w:r>
-        <w:rPr>
-          <w:rStyle w:val="DecValTok"/>
-        </w:rPr>
-        <w:t xml:space="preserve">10</w:t>
-      </w:r>
-      <w:r>
-        <w:rPr>
-          <w:rStyle w:val="NormalTok"/>
-        </w:rPr>
-        <w:t xml:space="preserve">)</w:t>
-      </w:r>
-    </w:p>
-    <w:p>
-      <w:pPr>
-        <w:pStyle w:val="SourceCode"/>
-      </w:pPr>
-      <w:r>
-        <w:rPr>
-          <w:rStyle w:val="VerbatimChar"/>
-        </w:rPr>
-        <w:t xml:space="preserve">                                                                                </w:t>
       </w:r>
     </w:p>
     <w:tbl>
@@ -7994,7 +8105,7 @@
               <w:jc w:val="left"/>
             </w:pPr>
             <w:r>
-              <w:t xml:space="preserve">ONET_NAME</w:t>
+              <w:t xml:space="preserve">LOT_V6_OCCUPATION_NAME</w:t>
             </w:r>
           </w:p>
         </w:tc>
@@ -8044,7 +8155,7 @@
               <w:jc w:val="left"/>
             </w:pPr>
             <w:r>
-              <w:t xml:space="preserve">Business Intelligence Analysts</w:t>
+              <w:t xml:space="preserve">Business / Management Analyst</w:t>
             </w:r>
           </w:p>
         </w:tc>
@@ -8056,7 +8167,7 @@
               <w:jc w:val="left"/>
             </w:pPr>
             <w:r>
-              <w:t xml:space="preserve">116300.0</w:t>
+              <w:t xml:space="preserve">93650.0</w:t>
             </w:r>
           </w:p>
         </w:tc>
@@ -8068,7 +8179,7 @@
               <w:jc w:val="left"/>
             </w:pPr>
             <w:r>
-              <w:t xml:space="preserve">72454</w:t>
+              <w:t xml:space="preserve">1640</w:t>
             </w:r>
           </w:p>
         </w:tc>
@@ -8094,7 +8205,7 @@
               <w:jc w:val="left"/>
             </w:pPr>
             <w:r>
-              <w:t xml:space="preserve">None</w:t>
+              <w:t xml:space="preserve">Business Intelligence Analyst</w:t>
             </w:r>
           </w:p>
         </w:tc>
@@ -8106,7 +8217,7 @@
               <w:jc w:val="left"/>
             </w:pPr>
             <w:r>
-              <w:t xml:space="preserve">NaN</w:t>
+              <w:t xml:space="preserve">125900.0</w:t>
             </w:r>
           </w:p>
         </w:tc>
@@ -8118,7 +8229,207 @@
               <w:jc w:val="left"/>
             </w:pPr>
             <w:r>
-              <w:t xml:space="preserve">44</w:t>
+              <w:t xml:space="preserve">12402</w:t>
+            </w:r>
+          </w:p>
+        </w:tc>
+      </w:tr>
+      <w:tr>
+        <w:tc>
+          <w:tcPr/>
+          <w:p>
+            <w:pPr>
+              <w:pStyle w:val="Compact"/>
+              <w:jc w:val="left"/>
+            </w:pPr>
+            <w:r>
+              <w:t xml:space="preserve">2</w:t>
+            </w:r>
+          </w:p>
+        </w:tc>
+        <w:tc>
+          <w:tcPr/>
+          <w:p>
+            <w:pPr>
+              <w:pStyle w:val="Compact"/>
+              <w:jc w:val="left"/>
+            </w:pPr>
+            <w:r>
+              <w:t xml:space="preserve">Market Research Analyst</w:t>
+            </w:r>
+          </w:p>
+        </w:tc>
+        <w:tc>
+          <w:tcPr/>
+          <w:p>
+            <w:pPr>
+              <w:pStyle w:val="Compact"/>
+              <w:jc w:val="left"/>
+            </w:pPr>
+            <w:r>
+              <w:t xml:space="preserve">94500.0</w:t>
+            </w:r>
+          </w:p>
+        </w:tc>
+        <w:tc>
+          <w:tcPr/>
+          <w:p>
+            <w:pPr>
+              <w:pStyle w:val="Compact"/>
+              <w:jc w:val="left"/>
+            </w:pPr>
+            <w:r>
+              <w:t xml:space="preserve">65</w:t>
+            </w:r>
+          </w:p>
+        </w:tc>
+      </w:tr>
+      <w:tr>
+        <w:tc>
+          <w:tcPr/>
+          <w:p>
+            <w:pPr>
+              <w:pStyle w:val="Compact"/>
+              <w:jc w:val="left"/>
+            </w:pPr>
+            <w:r>
+              <w:t xml:space="preserve">3</w:t>
+            </w:r>
+          </w:p>
+        </w:tc>
+        <w:tc>
+          <w:tcPr/>
+          <w:p>
+            <w:pPr>
+              <w:pStyle w:val="Compact"/>
+              <w:jc w:val="left"/>
+            </w:pPr>
+            <w:r>
+              <w:t xml:space="preserve">Computer Systems Engineer / Architect</w:t>
+            </w:r>
+          </w:p>
+        </w:tc>
+        <w:tc>
+          <w:tcPr/>
+          <w:p>
+            <w:pPr>
+              <w:pStyle w:val="Compact"/>
+              <w:jc w:val="left"/>
+            </w:pPr>
+            <w:r>
+              <w:t xml:space="preserve">157600.0</w:t>
+            </w:r>
+          </w:p>
+        </w:tc>
+        <w:tc>
+          <w:tcPr/>
+          <w:p>
+            <w:pPr>
+              <w:pStyle w:val="Compact"/>
+              <w:jc w:val="left"/>
+            </w:pPr>
+            <w:r>
+              <w:t xml:space="preserve">3321</w:t>
+            </w:r>
+          </w:p>
+        </w:tc>
+      </w:tr>
+      <w:tr>
+        <w:tc>
+          <w:tcPr/>
+          <w:p>
+            <w:pPr>
+              <w:pStyle w:val="Compact"/>
+              <w:jc w:val="left"/>
+            </w:pPr>
+            <w:r>
+              <w:t xml:space="preserve">4</w:t>
+            </w:r>
+          </w:p>
+        </w:tc>
+        <w:tc>
+          <w:tcPr/>
+          <w:p>
+            <w:pPr>
+              <w:pStyle w:val="Compact"/>
+              <w:jc w:val="left"/>
+            </w:pPr>
+            <w:r>
+              <w:t xml:space="preserve">Data / Data Mining Analyst</w:t>
+            </w:r>
+          </w:p>
+        </w:tc>
+        <w:tc>
+          <w:tcPr/>
+          <w:p>
+            <w:pPr>
+              <w:pStyle w:val="Compact"/>
+              <w:jc w:val="left"/>
+            </w:pPr>
+            <w:r>
+              <w:t xml:space="preserve">95250.0</w:t>
+            </w:r>
+          </w:p>
+        </w:tc>
+        <w:tc>
+          <w:tcPr/>
+          <w:p>
+            <w:pPr>
+              <w:pStyle w:val="Compact"/>
+              <w:jc w:val="left"/>
+            </w:pPr>
+            <w:r>
+              <w:t xml:space="preserve">13286</w:t>
+            </w:r>
+          </w:p>
+        </w:tc>
+      </w:tr>
+      <w:tr>
+        <w:tc>
+          <w:tcPr/>
+          <w:p>
+            <w:pPr>
+              <w:pStyle w:val="Compact"/>
+              <w:jc w:val="left"/>
+            </w:pPr>
+            <w:r>
+              <w:t xml:space="preserve">5</w:t>
+            </w:r>
+          </w:p>
+        </w:tc>
+        <w:tc>
+          <w:tcPr/>
+          <w:p>
+            <w:pPr>
+              <w:pStyle w:val="Compact"/>
+              <w:jc w:val="left"/>
+            </w:pPr>
+            <w:r>
+              <w:t xml:space="preserve">Clinical Analyst / Clinical Documentation and ...</w:t>
+            </w:r>
+          </w:p>
+        </w:tc>
+        <w:tc>
+          <w:tcPr/>
+          <w:p>
+            <w:pPr>
+              <w:pStyle w:val="Compact"/>
+              <w:jc w:val="left"/>
+            </w:pPr>
+            <w:r>
+              <w:t xml:space="preserve">89440.0</w:t>
+            </w:r>
+          </w:p>
+        </w:tc>
+        <w:tc>
+          <w:tcPr/>
+          <w:p>
+            <w:pPr>
+              <w:pStyle w:val="Compact"/>
+              <w:jc w:val="left"/>
+            </w:pPr>
+            <w:r>
+              <w:t xml:space="preserve">94</w:t>
             </w:r>
           </w:p>
         </w:tc>
@@ -8156,7 +8467,7 @@
         <w:rPr>
           <w:rStyle w:val="StringTok"/>
         </w:rPr>
-        <w:t xml:space="preserve">"ONET_NAME"</w:t>
+        <w:t xml:space="preserve">"LOT_V6_OCCUPATION_NAME"</w:t>
       </w:r>
       <w:r>
         <w:rPr>
@@ -8255,7 +8566,7 @@
         <w:rPr>
           <w:rStyle w:val="StringTok"/>
         </w:rPr>
-        <w:t xml:space="preserve">"Median Salary by ONET Occupation Type"</w:t>
+        <w:t xml:space="preserve">"Median Salary by Occupation Type"</w:t>
       </w:r>
       <w:r>
         <w:rPr>
@@ -8297,7 +8608,7 @@
         <w:rPr>
           <w:rStyle w:val="StringTok"/>
         </w:rPr>
-        <w:t xml:space="preserve">"ONET_NAME"</w:t>
+        <w:t xml:space="preserve">"LOT_V6_OCCUPATION_NAME"</w:t>
       </w:r>
       <w:r>
         <w:rPr>
@@ -8309,7 +8620,7 @@
         <w:rPr>
           <w:rStyle w:val="StringTok"/>
         </w:rPr>
-        <w:t xml:space="preserve">"ONET Occupation Type"</w:t>
+        <w:t xml:space="preserve">"Occupation Type"</w:t>
       </w:r>
       <w:r>
         <w:rPr>
@@ -8468,7 +8779,7 @@
         <w:rPr>
           <w:rStyle w:val="DecValTok"/>
         </w:rPr>
-        <w:t xml:space="preserve">1200</w:t>
+        <w:t xml:space="preserve">800</w:t>
       </w:r>
       <w:r>
         <w:rPr>
@@ -8495,7 +8806,7 @@
         <w:rPr>
           <w:rStyle w:val="DecValTok"/>
         </w:rPr>
-        <w:t xml:space="preserve">1000</w:t>
+        <w:t xml:space="preserve">600</w:t>
       </w:r>
       <w:r>
         <w:rPr>
@@ -8532,9 +8843,9 @@
       <w:r>
         <w:drawing>
           <wp:inline>
-            <wp:extent cx="5334000" cy="4445000"/>
+            <wp:extent cx="5334000" cy="4000499"/>
             <wp:effectExtent b="0" l="0" r="0" t="0"/>
-            <wp:docPr descr="Median Salary by ONET Occupation Type" title="" id="47" name="Picture"/>
+            <wp:docPr descr="Median Salary by Occupation Type" title="" id="47" name="Picture"/>
             <a:graphic>
               <a:graphicData uri="http://schemas.openxmlformats.org/drawingml/2006/picture">
                 <pic:pic>
@@ -8562,7 +8873,7 @@
                   <pic:spPr bwMode="auto">
                     <a:xfrm>
                       <a:off x="0" y="0"/>
-                      <a:ext cx="5334000" cy="4445000"/>
+                      <a:ext cx="5334000" cy="4000499"/>
                     </a:xfrm>
                     <a:prstGeom prst="rect">
                       <a:avLst/>
@@ -8586,7 +8897,7 @@
         <w:pStyle w:val="ImageCaption"/>
       </w:pPr>
       <w:r>
-        <w:t xml:space="preserve">Median Salary by ONET Occupation Type</w:t>
+        <w:t xml:space="preserve">Median Salary by Occupation Type</w:t>
       </w:r>
     </w:p>
     <w:p>
@@ -8606,7 +8917,7 @@
         <w:pStyle w:val="Compact"/>
       </w:pPr>
       <w:r>
-        <w:t xml:space="preserve">the dataset contains only one ONET Occupation Type, that is Business Intelligence Analysts</w:t>
+        <w:t xml:space="preserve">Computer Systems Engineer / Architect is the Occupation Type offering the highest median salary</w:t>
       </w:r>
     </w:p>
     <w:p>
@@ -8618,7 +8929,7 @@
         <w:pStyle w:val="Compact"/>
       </w:pPr>
       <w:r>
-        <w:t xml:space="preserve">the median salary of Business Intelligence Analysts is about 116k</w:t>
+        <w:t xml:space="preserve">Business Intelligence Analyst jobs are of high demand and relatively high salary</w:t>
       </w:r>
     </w:p>
     <w:bookmarkEnd w:id="49"/>
@@ -8848,6 +9159,85 @@
     </w:p>
     <w:p>
       <w:pPr>
+        <w:pStyle w:val="FirstParagraph"/>
+      </w:pPr>
+      <w:r>
+        <w:rPr>
+          <w:bCs/>
+          <w:b/>
+        </w:rPr>
+        <w:t xml:space="preserve">Correction:</w:t>
+      </w:r>
+    </w:p>
+    <w:p>
+      <w:pPr>
+        <w:pStyle w:val="BodyText"/>
+      </w:pPr>
+      <w:r>
+        <w:t xml:space="preserve">you can use the columns -</w:t>
+      </w:r>
+      <w:r>
+        <w:t xml:space="preserve"> </w:t>
+      </w:r>
+      <w:r>
+        <w:t xml:space="preserve">“</w:t>
+      </w:r>
+      <w:r>
+        <w:t xml:space="preserve">SALARY_FROM</w:t>
+      </w:r>
+      <w:r>
+        <w:t xml:space="preserve">”</w:t>
+      </w:r>
+      <w:r>
+        <w:t xml:space="preserve">,</w:t>
+      </w:r>
+      <w:r>
+        <w:t xml:space="preserve"> </w:t>
+      </w:r>
+      <w:r>
+        <w:t xml:space="preserve">“</w:t>
+      </w:r>
+      <w:r>
+        <w:t xml:space="preserve">SALARY_TO</w:t>
+      </w:r>
+      <w:r>
+        <w:t xml:space="preserve">”</w:t>
+      </w:r>
+      <w:r>
+        <w:t xml:space="preserve">,</w:t>
+      </w:r>
+      <w:r>
+        <w:t xml:space="preserve"> </w:t>
+      </w:r>
+      <w:r>
+        <w:t xml:space="preserve">“</w:t>
+      </w:r>
+      <w:r>
+        <w:t xml:space="preserve">LOT_V6_OCCUPATION_NAME</w:t>
+      </w:r>
+      <w:r>
+        <w:t xml:space="preserve">”</w:t>
+      </w:r>
+      <w:r>
+        <w:t xml:space="preserve">, Average_Salary”</w:t>
+      </w:r>
+      <w:r>
+        <w:t xml:space="preserve"> </w:t>
+      </w:r>
+      <w:r>
+        <w:t xml:space="preserve">For Q 8 as well these three columns will work nicely.</w:t>
+      </w:r>
+    </w:p>
+    <w:p>
+      <w:pPr>
+        <w:pStyle w:val="BodyText"/>
+      </w:pPr>
+      <w:r>
+        <w:t xml:space="preserve">from Prof. Nakul Padalkar</w:t>
+      </w:r>
+    </w:p>
+    <w:p>
+      <w:pPr>
         <w:pStyle w:val="SourceCode"/>
       </w:pPr>
       <w:r>
@@ -8861,6 +9251,33 @@
       </w:r>
       <w:r>
         <w:rPr>
+          <w:rStyle w:val="ImportTok"/>
+        </w:rPr>
+        <w:t xml:space="preserve">from</w:t>
+      </w:r>
+      <w:r>
+        <w:rPr>
+          <w:rStyle w:val="NormalTok"/>
+        </w:rPr>
+        <w:t xml:space="preserve"> pyspark.sql.functions </w:t>
+      </w:r>
+      <w:r>
+        <w:rPr>
+          <w:rStyle w:val="ImportTok"/>
+        </w:rPr>
+        <w:t xml:space="preserve">import</w:t>
+      </w:r>
+      <w:r>
+        <w:rPr>
+          <w:rStyle w:val="NormalTok"/>
+        </w:rPr>
+        <w:t xml:space="preserve"> approx_percentile</w:t>
+      </w:r>
+      <w:r>
+        <w:br/>
+      </w:r>
+      <w:r>
+        <w:rPr>
           <w:rStyle w:val="NormalTok"/>
         </w:rPr>
         <w:t xml:space="preserve">pdf </w:t>
@@ -8875,13 +9292,13 @@
         <w:rPr>
           <w:rStyle w:val="NormalTok"/>
         </w:rPr>
-        <w:t xml:space="preserve"> df.groupBy(</w:t>
-      </w:r>
-      <w:r>
-        <w:rPr>
-          <w:rStyle w:val="StringTok"/>
-        </w:rPr>
-        <w:t xml:space="preserve">"SOC_2021_2_NAME"</w:t>
+        <w:t xml:space="preserve"> df.select(</w:t>
+      </w:r>
+      <w:r>
+        <w:rPr>
+          <w:rStyle w:val="StringTok"/>
+        </w:rPr>
+        <w:t xml:space="preserve">"LOT_V6_OCCUPATION_NAME"</w:t>
       </w:r>
       <w:r>
         <w:rPr>
@@ -8893,7 +9310,7 @@
         <w:rPr>
           <w:rStyle w:val="StringTok"/>
         </w:rPr>
-        <w:t xml:space="preserve">"SOC_2021_3_NAME"</w:t>
+        <w:t xml:space="preserve">"SALARY"</w:t>
       </w:r>
       <w:r>
         <w:rPr>
@@ -8914,7 +9331,19 @@
         <w:rPr>
           <w:rStyle w:val="NormalTok"/>
         </w:rPr>
-        <w:t xml:space="preserve">        .count()</w:t>
+        <w:t xml:space="preserve">        .</w:t>
+      </w:r>
+      <w:r>
+        <w:rPr>
+          <w:rStyle w:val="BuiltInTok"/>
+        </w:rPr>
+        <w:t xml:space="preserve">filter</w:t>
+      </w:r>
+      <w:r>
+        <w:rPr>
+          <w:rStyle w:val="NormalTok"/>
+        </w:rPr>
+        <w:t xml:space="preserve">(df.SALARY.isNotNull())</w:t>
       </w:r>
       <w:r>
         <w:rPr>
@@ -8929,6 +9358,186 @@
         <w:rPr>
           <w:rStyle w:val="NormalTok"/>
         </w:rPr>
+        <w:t xml:space="preserve">        .groupBy(</w:t>
+      </w:r>
+      <w:r>
+        <w:rPr>
+          <w:rStyle w:val="StringTok"/>
+        </w:rPr>
+        <w:t xml:space="preserve">"LOT_V6_OCCUPATION_NAME"</w:t>
+      </w:r>
+      <w:r>
+        <w:rPr>
+          <w:rStyle w:val="NormalTok"/>
+        </w:rPr>
+        <w:t xml:space="preserve">)</w:t>
+      </w:r>
+      <w:r>
+        <w:rPr>
+          <w:rStyle w:val="OperatorTok"/>
+        </w:rPr>
+        <w:t xml:space="preserve">\</w:t>
+      </w:r>
+      <w:r>
+        <w:br/>
+      </w:r>
+      <w:r>
+        <w:rPr>
+          <w:rStyle w:val="NormalTok"/>
+        </w:rPr>
+        <w:t xml:space="preserve">        .agg(approx_percentile(</w:t>
+      </w:r>
+      <w:r>
+        <w:rPr>
+          <w:rStyle w:val="StringTok"/>
+        </w:rPr>
+        <w:t xml:space="preserve">"SALARY"</w:t>
+      </w:r>
+      <w:r>
+        <w:rPr>
+          <w:rStyle w:val="NormalTok"/>
+        </w:rPr>
+        <w:t xml:space="preserve">, </w:t>
+      </w:r>
+      <w:r>
+        <w:rPr>
+          <w:rStyle w:val="FloatTok"/>
+        </w:rPr>
+        <w:t xml:space="preserve">0.25</w:t>
+      </w:r>
+      <w:r>
+        <w:rPr>
+          <w:rStyle w:val="NormalTok"/>
+        </w:rPr>
+        <w:t xml:space="preserve">).alias(</w:t>
+      </w:r>
+      <w:r>
+        <w:rPr>
+          <w:rStyle w:val="StringTok"/>
+        </w:rPr>
+        <w:t xml:space="preserve">"25%"</w:t>
+      </w:r>
+      <w:r>
+        <w:rPr>
+          <w:rStyle w:val="NormalTok"/>
+        </w:rPr>
+        <w:t xml:space="preserve">),</w:t>
+      </w:r>
+      <w:r>
+        <w:rPr>
+          <w:rStyle w:val="OperatorTok"/>
+        </w:rPr>
+        <w:t xml:space="preserve">\</w:t>
+      </w:r>
+      <w:r>
+        <w:br/>
+      </w:r>
+      <w:r>
+        <w:rPr>
+          <w:rStyle w:val="NormalTok"/>
+        </w:rPr>
+        <w:t xml:space="preserve">             approx_percentile(</w:t>
+      </w:r>
+      <w:r>
+        <w:rPr>
+          <w:rStyle w:val="StringTok"/>
+        </w:rPr>
+        <w:t xml:space="preserve">"SALARY"</w:t>
+      </w:r>
+      <w:r>
+        <w:rPr>
+          <w:rStyle w:val="NormalTok"/>
+        </w:rPr>
+        <w:t xml:space="preserve">, </w:t>
+      </w:r>
+      <w:r>
+        <w:rPr>
+          <w:rStyle w:val="FloatTok"/>
+        </w:rPr>
+        <w:t xml:space="preserve">0.50</w:t>
+      </w:r>
+      <w:r>
+        <w:rPr>
+          <w:rStyle w:val="NormalTok"/>
+        </w:rPr>
+        <w:t xml:space="preserve">).alias(</w:t>
+      </w:r>
+      <w:r>
+        <w:rPr>
+          <w:rStyle w:val="StringTok"/>
+        </w:rPr>
+        <w:t xml:space="preserve">"50%"</w:t>
+      </w:r>
+      <w:r>
+        <w:rPr>
+          <w:rStyle w:val="NormalTok"/>
+        </w:rPr>
+        <w:t xml:space="preserve">),</w:t>
+      </w:r>
+      <w:r>
+        <w:rPr>
+          <w:rStyle w:val="OperatorTok"/>
+        </w:rPr>
+        <w:t xml:space="preserve">\</w:t>
+      </w:r>
+      <w:r>
+        <w:br/>
+      </w:r>
+      <w:r>
+        <w:rPr>
+          <w:rStyle w:val="NormalTok"/>
+        </w:rPr>
+        <w:t xml:space="preserve">             approx_percentile(</w:t>
+      </w:r>
+      <w:r>
+        <w:rPr>
+          <w:rStyle w:val="StringTok"/>
+        </w:rPr>
+        <w:t xml:space="preserve">"SALARY"</w:t>
+      </w:r>
+      <w:r>
+        <w:rPr>
+          <w:rStyle w:val="NormalTok"/>
+        </w:rPr>
+        <w:t xml:space="preserve">, </w:t>
+      </w:r>
+      <w:r>
+        <w:rPr>
+          <w:rStyle w:val="FloatTok"/>
+        </w:rPr>
+        <w:t xml:space="preserve">0.75</w:t>
+      </w:r>
+      <w:r>
+        <w:rPr>
+          <w:rStyle w:val="NormalTok"/>
+        </w:rPr>
+        <w:t xml:space="preserve">).alias(</w:t>
+      </w:r>
+      <w:r>
+        <w:rPr>
+          <w:rStyle w:val="StringTok"/>
+        </w:rPr>
+        <w:t xml:space="preserve">"75%"</w:t>
+      </w:r>
+      <w:r>
+        <w:rPr>
+          <w:rStyle w:val="NormalTok"/>
+        </w:rPr>
+        <w:t xml:space="preserve">))</w:t>
+      </w:r>
+      <w:r>
+        <w:rPr>
+          <w:rStyle w:val="OperatorTok"/>
+        </w:rPr>
+        <w:t xml:space="preserve">\</w:t>
+      </w:r>
+      <w:r>
+        <w:br/>
+      </w:r>
+      <w:r>
+        <w:rPr>
+          <w:rStyle w:val="NormalTok"/>
+        </w:rPr>
         <w:t xml:space="preserve">        .toPandas()</w:t>
       </w:r>
       <w:r>
@@ -8939,42 +9548,6 @@
       </w:r>
       <w:r>
         <w:rPr>
-          <w:rStyle w:val="CommentTok"/>
-        </w:rPr>
-        <w:t xml:space="preserve">'''</w:t>
-      </w:r>
-      <w:r>
-        <w:br/>
-      </w:r>
-      <w:r>
-        <w:rPr>
-          <w:rStyle w:val="CommentTok"/>
-        </w:rPr>
-        <w:t xml:space="preserve">this data is problematic,</w:t>
-      </w:r>
-      <w:r>
-        <w:br/>
-      </w:r>
-      <w:r>
-        <w:rPr>
-          <w:rStyle w:val="CommentTok"/>
-        </w:rPr>
-        <w:t xml:space="preserve">we only have data for one SOC_2021_2_NAME and one SOC_2021_3_NAME</w:t>
-      </w:r>
-      <w:r>
-        <w:br/>
-      </w:r>
-      <w:r>
-        <w:rPr>
-          <w:rStyle w:val="CommentTok"/>
-        </w:rPr>
-        <w:t xml:space="preserve">'''</w:t>
-      </w:r>
-      <w:r>
-        <w:br/>
-      </w:r>
-      <w:r>
-        <w:rPr>
           <w:rStyle w:val="NormalTok"/>
         </w:rPr>
         <w:t xml:space="preserve">pdf.head(</w:t>
@@ -8983,24 +9556,13 @@
         <w:rPr>
           <w:rStyle w:val="DecValTok"/>
         </w:rPr>
-        <w:t xml:space="preserve">10</w:t>
+        <w:t xml:space="preserve">12</w:t>
       </w:r>
       <w:r>
         <w:rPr>
           <w:rStyle w:val="NormalTok"/>
         </w:rPr>
         <w:t xml:space="preserve">)</w:t>
-      </w:r>
-    </w:p>
-    <w:p>
-      <w:pPr>
-        <w:pStyle w:val="SourceCode"/>
-      </w:pPr>
-      <w:r>
-        <w:rPr>
-          <w:rStyle w:val="VerbatimChar"/>
-        </w:rPr>
-        <w:t xml:space="preserve">                                                                                </w:t>
       </w:r>
     </w:p>
     <w:tbl>
@@ -9011,10 +9573,11 @@
         <w:jc w:val="start"/>
       </w:tblPr>
       <w:tblGrid>
-        <w:gridCol w:w="1980"/>
-        <w:gridCol w:w="1980"/>
-        <w:gridCol w:w="1980"/>
-        <w:gridCol w:w="1980"/>
+        <w:gridCol w:w="1584"/>
+        <w:gridCol w:w="1584"/>
+        <w:gridCol w:w="1584"/>
+        <w:gridCol w:w="1584"/>
+        <w:gridCol w:w="1584"/>
       </w:tblGrid>
       <w:tr>
         <w:trPr>
@@ -9036,7 +9599,7 @@
               <w:jc w:val="left"/>
             </w:pPr>
             <w:r>
-              <w:t xml:space="preserve">SOC_2021_2_NAME</w:t>
+              <w:t xml:space="preserve">LOT_V6_OCCUPATION_NAME</w:t>
             </w:r>
           </w:p>
         </w:tc>
@@ -9048,7 +9611,7 @@
               <w:jc w:val="left"/>
             </w:pPr>
             <w:r>
-              <w:t xml:space="preserve">SOC_2021_3_NAME</w:t>
+              <w:t xml:space="preserve">25%</w:t>
             </w:r>
           </w:p>
         </w:tc>
@@ -9060,7 +9623,19 @@
               <w:jc w:val="left"/>
             </w:pPr>
             <w:r>
-              <w:t xml:space="preserve">count</w:t>
+              <w:t xml:space="preserve">50%</w:t>
+            </w:r>
+          </w:p>
+        </w:tc>
+        <w:tc>
+          <w:tcPr/>
+          <w:p>
+            <w:pPr>
+              <w:pStyle w:val="Compact"/>
+              <w:jc w:val="left"/>
+            </w:pPr>
+            <w:r>
+              <w:t xml:space="preserve">75%</w:t>
             </w:r>
           </w:p>
         </w:tc>
@@ -9086,7 +9661,7 @@
               <w:jc w:val="left"/>
             </w:pPr>
             <w:r>
-              <w:t xml:space="preserve">None</w:t>
+              <w:t xml:space="preserve">Business / Management Analyst</w:t>
             </w:r>
           </w:p>
         </w:tc>
@@ -9098,7 +9673,7 @@
               <w:jc w:val="left"/>
             </w:pPr>
             <w:r>
-              <w:t xml:space="preserve">None</w:t>
+              <w:t xml:space="preserve">71150</w:t>
             </w:r>
           </w:p>
         </w:tc>
@@ -9110,7 +9685,19 @@
               <w:jc w:val="left"/>
             </w:pPr>
             <w:r>
-              <w:t xml:space="preserve">44</w:t>
+              <w:t xml:space="preserve">93650</w:t>
+            </w:r>
+          </w:p>
+        </w:tc>
+        <w:tc>
+          <w:tcPr/>
+          <w:p>
+            <w:pPr>
+              <w:pStyle w:val="Compact"/>
+              <w:jc w:val="left"/>
+            </w:pPr>
+            <w:r>
+              <w:t xml:space="preserve">123000</w:t>
             </w:r>
           </w:p>
         </w:tc>
@@ -9136,7 +9723,7 @@
               <w:jc w:val="left"/>
             </w:pPr>
             <w:r>
-              <w:t xml:space="preserve">Computer and Mathematical Occupations</w:t>
+              <w:t xml:space="preserve">Business Intelligence Analyst</w:t>
             </w:r>
           </w:p>
         </w:tc>
@@ -9148,7 +9735,7 @@
               <w:jc w:val="left"/>
             </w:pPr>
             <w:r>
-              <w:t xml:space="preserve">Mathematical Science Occupations</w:t>
+              <w:t xml:space="preserve">100300</w:t>
             </w:r>
           </w:p>
         </w:tc>
@@ -9160,12 +9747,333 @@
               <w:jc w:val="left"/>
             </w:pPr>
             <w:r>
-              <w:t xml:space="preserve">72454</w:t>
+              <w:t xml:space="preserve">125900</w:t>
+            </w:r>
+          </w:p>
+        </w:tc>
+        <w:tc>
+          <w:tcPr/>
+          <w:p>
+            <w:pPr>
+              <w:pStyle w:val="Compact"/>
+              <w:jc w:val="left"/>
+            </w:pPr>
+            <w:r>
+              <w:t xml:space="preserve">150978</w:t>
+            </w:r>
+          </w:p>
+        </w:tc>
+      </w:tr>
+      <w:tr>
+        <w:tc>
+          <w:tcPr/>
+          <w:p>
+            <w:pPr>
+              <w:pStyle w:val="Compact"/>
+              <w:jc w:val="left"/>
+            </w:pPr>
+            <w:r>
+              <w:t xml:space="preserve">2</w:t>
+            </w:r>
+          </w:p>
+        </w:tc>
+        <w:tc>
+          <w:tcPr/>
+          <w:p>
+            <w:pPr>
+              <w:pStyle w:val="Compact"/>
+              <w:jc w:val="left"/>
+            </w:pPr>
+            <w:r>
+              <w:t xml:space="preserve">Market Research Analyst</w:t>
+            </w:r>
+          </w:p>
+        </w:tc>
+        <w:tc>
+          <w:tcPr/>
+          <w:p>
+            <w:pPr>
+              <w:pStyle w:val="Compact"/>
+              <w:jc w:val="left"/>
+            </w:pPr>
+            <w:r>
+              <w:t xml:space="preserve">89107</w:t>
+            </w:r>
+          </w:p>
+        </w:tc>
+        <w:tc>
+          <w:tcPr/>
+          <w:p>
+            <w:pPr>
+              <w:pStyle w:val="Compact"/>
+              <w:jc w:val="left"/>
+            </w:pPr>
+            <w:r>
+              <w:t xml:space="preserve">94500</w:t>
+            </w:r>
+          </w:p>
+        </w:tc>
+        <w:tc>
+          <w:tcPr/>
+          <w:p>
+            <w:pPr>
+              <w:pStyle w:val="Compact"/>
+              <w:jc w:val="left"/>
+            </w:pPr>
+            <w:r>
+              <w:t xml:space="preserve">106879</w:t>
+            </w:r>
+          </w:p>
+        </w:tc>
+      </w:tr>
+      <w:tr>
+        <w:tc>
+          <w:tcPr/>
+          <w:p>
+            <w:pPr>
+              <w:pStyle w:val="Compact"/>
+              <w:jc w:val="left"/>
+            </w:pPr>
+            <w:r>
+              <w:t xml:space="preserve">3</w:t>
+            </w:r>
+          </w:p>
+        </w:tc>
+        <w:tc>
+          <w:tcPr/>
+          <w:p>
+            <w:pPr>
+              <w:pStyle w:val="Compact"/>
+              <w:jc w:val="left"/>
+            </w:pPr>
+            <w:r>
+              <w:t xml:space="preserve">Computer Systems Engineer / Architect</w:t>
+            </w:r>
+          </w:p>
+        </w:tc>
+        <w:tc>
+          <w:tcPr/>
+          <w:p>
+            <w:pPr>
+              <w:pStyle w:val="Compact"/>
+              <w:jc w:val="left"/>
+            </w:pPr>
+            <w:r>
+              <w:t xml:space="preserve">136950</w:t>
+            </w:r>
+          </w:p>
+        </w:tc>
+        <w:tc>
+          <w:tcPr/>
+          <w:p>
+            <w:pPr>
+              <w:pStyle w:val="Compact"/>
+              <w:jc w:val="left"/>
+            </w:pPr>
+            <w:r>
+              <w:t xml:space="preserve">157600</w:t>
+            </w:r>
+          </w:p>
+        </w:tc>
+        <w:tc>
+          <w:tcPr/>
+          <w:p>
+            <w:pPr>
+              <w:pStyle w:val="Compact"/>
+              <w:jc w:val="left"/>
+            </w:pPr>
+            <w:r>
+              <w:t xml:space="preserve">187200</w:t>
+            </w:r>
+          </w:p>
+        </w:tc>
+      </w:tr>
+      <w:tr>
+        <w:tc>
+          <w:tcPr/>
+          <w:p>
+            <w:pPr>
+              <w:pStyle w:val="Compact"/>
+              <w:jc w:val="left"/>
+            </w:pPr>
+            <w:r>
+              <w:t xml:space="preserve">4</w:t>
+            </w:r>
+          </w:p>
+        </w:tc>
+        <w:tc>
+          <w:tcPr/>
+          <w:p>
+            <w:pPr>
+              <w:pStyle w:val="Compact"/>
+              <w:jc w:val="left"/>
+            </w:pPr>
+            <w:r>
+              <w:t xml:space="preserve">Data / Data Mining Analyst</w:t>
+            </w:r>
+          </w:p>
+        </w:tc>
+        <w:tc>
+          <w:tcPr/>
+          <w:p>
+            <w:pPr>
+              <w:pStyle w:val="Compact"/>
+              <w:jc w:val="left"/>
+            </w:pPr>
+            <w:r>
+              <w:t xml:space="preserve">72829</w:t>
+            </w:r>
+          </w:p>
+        </w:tc>
+        <w:tc>
+          <w:tcPr/>
+          <w:p>
+            <w:pPr>
+              <w:pStyle w:val="Compact"/>
+              <w:jc w:val="left"/>
+            </w:pPr>
+            <w:r>
+              <w:t xml:space="preserve">95244</w:t>
+            </w:r>
+          </w:p>
+        </w:tc>
+        <w:tc>
+          <w:tcPr/>
+          <w:p>
+            <w:pPr>
+              <w:pStyle w:val="Compact"/>
+              <w:jc w:val="left"/>
+            </w:pPr>
+            <w:r>
+              <w:t xml:space="preserve">123800</w:t>
+            </w:r>
+          </w:p>
+        </w:tc>
+      </w:tr>
+      <w:tr>
+        <w:tc>
+          <w:tcPr/>
+          <w:p>
+            <w:pPr>
+              <w:pStyle w:val="Compact"/>
+              <w:jc w:val="left"/>
+            </w:pPr>
+            <w:r>
+              <w:t xml:space="preserve">5</w:t>
+            </w:r>
+          </w:p>
+        </w:tc>
+        <w:tc>
+          <w:tcPr/>
+          <w:p>
+            <w:pPr>
+              <w:pStyle w:val="Compact"/>
+              <w:jc w:val="left"/>
+            </w:pPr>
+            <w:r>
+              <w:t xml:space="preserve">Clinical Analyst / Clinical Documentation and ...</w:t>
+            </w:r>
+          </w:p>
+        </w:tc>
+        <w:tc>
+          <w:tcPr/>
+          <w:p>
+            <w:pPr>
+              <w:pStyle w:val="Compact"/>
+              <w:jc w:val="left"/>
+            </w:pPr>
+            <w:r>
+              <w:t xml:space="preserve">75550</w:t>
+            </w:r>
+          </w:p>
+        </w:tc>
+        <w:tc>
+          <w:tcPr/>
+          <w:p>
+            <w:pPr>
+              <w:pStyle w:val="Compact"/>
+              <w:jc w:val="left"/>
+            </w:pPr>
+            <w:r>
+              <w:t xml:space="preserve">89440</w:t>
+            </w:r>
+          </w:p>
+        </w:tc>
+        <w:tc>
+          <w:tcPr/>
+          <w:p>
+            <w:pPr>
+              <w:pStyle w:val="Compact"/>
+              <w:jc w:val="left"/>
+            </w:pPr>
+            <w:r>
+              <w:t xml:space="preserve">105400</w:t>
             </w:r>
           </w:p>
         </w:tc>
       </w:tr>
     </w:tbl>
+    <w:p>
+      <w:pPr>
+        <w:pStyle w:val="SourceCode"/>
+      </w:pPr>
+      <w:r>
+        <w:rPr>
+          <w:rStyle w:val="NormalTok"/>
+        </w:rPr>
+        <w:t xml:space="preserve">occupation_names </w:t>
+      </w:r>
+      <w:r>
+        <w:rPr>
+          <w:rStyle w:val="OperatorTok"/>
+        </w:rPr>
+        <w:t xml:space="preserve">=</w:t>
+      </w:r>
+      <w:r>
+        <w:rPr>
+          <w:rStyle w:val="NormalTok"/>
+        </w:rPr>
+        <w:t xml:space="preserve"> pdf[</w:t>
+      </w:r>
+      <w:r>
+        <w:rPr>
+          <w:rStyle w:val="StringTok"/>
+        </w:rPr>
+        <w:t xml:space="preserve">"LOT_V6_OCCUPATION_NAME"</w:t>
+      </w:r>
+      <w:r>
+        <w:rPr>
+          <w:rStyle w:val="NormalTok"/>
+        </w:rPr>
+        <w:t xml:space="preserve">].tolist()</w:t>
+      </w:r>
+      <w:r>
+        <w:br/>
+      </w:r>
+      <w:r>
+        <w:rPr>
+          <w:rStyle w:val="BuiltInTok"/>
+        </w:rPr>
+        <w:t xml:space="preserve">len</w:t>
+      </w:r>
+      <w:r>
+        <w:rPr>
+          <w:rStyle w:val="NormalTok"/>
+        </w:rPr>
+        <w:t xml:space="preserve">(occupation_names)</w:t>
+      </w:r>
+    </w:p>
+    <w:p>
+      <w:pPr>
+        <w:pStyle w:val="SourceCode"/>
+      </w:pPr>
+      <w:r>
+        <w:rPr>
+          <w:rStyle w:val="VerbatimChar"/>
+        </w:rPr>
+        <w:t xml:space="preserve">6</w:t>
+      </w:r>
+    </w:p>
     <w:p>
       <w:pPr>
         <w:pStyle w:val="SourceCode"/>

</xml_diff>